<commit_message>
Ejercicios 1 al 10
</commit_message>
<xml_diff>
--- a/Fisica/2021_B_BERNARD_TPN1.docx
+++ b/Fisica/2021_B_BERNARD_TPN1.docx
@@ -235,6 +235,7 @@
           <w:szCs w:val="28"/>
         </w:rPr>
       </w:pPr>
+      <w:proofErr w:type="spellStart"/>
       <w:r>
         <w:rPr>
           <w:bCs/>
@@ -244,6 +245,7 @@
         </w:rPr>
         <w:t>Kowalkowski</w:t>
       </w:r>
+      <w:proofErr w:type="spellEnd"/>
       <w:r>
         <w:rPr>
           <w:bCs/>
@@ -262,6 +264,7 @@
         </w:rPr>
         <w:t xml:space="preserve"> </w:t>
       </w:r>
+      <w:proofErr w:type="spellStart"/>
       <w:r>
         <w:rPr>
           <w:bCs/>
@@ -269,7 +272,17 @@
           <w:sz w:val="28"/>
           <w:szCs w:val="28"/>
         </w:rPr>
-        <w:t xml:space="preserve">Maria </w:t>
+        <w:t>Maria</w:t>
+      </w:r>
+      <w:proofErr w:type="spellEnd"/>
+      <w:r>
+        <w:rPr>
+          <w:bCs/>
+          <w:w w:val="95"/>
+          <w:sz w:val="28"/>
+          <w:szCs w:val="28"/>
+        </w:rPr>
+        <w:t xml:space="preserve"> </w:t>
       </w:r>
       <w:r>
         <w:rPr>
@@ -829,9 +842,19 @@
             <w:pPr>
               <w:spacing w:line="360" w:lineRule="auto"/>
             </w:pPr>
-            <w:r>
-              <w:t>Stainless Hardened</w:t>
-            </w:r>
+            <w:proofErr w:type="spellStart"/>
+            <w:r>
+              <w:t>Stainless</w:t>
+            </w:r>
+            <w:proofErr w:type="spellEnd"/>
+            <w:r>
+              <w:t xml:space="preserve"> </w:t>
+            </w:r>
+            <w:proofErr w:type="spellStart"/>
+            <w:r>
+              <w:t>Hardened</w:t>
+            </w:r>
+            <w:proofErr w:type="spellEnd"/>
           </w:p>
         </w:tc>
         <w:tc>
@@ -3075,14 +3098,25 @@
                 <w:lang w:val="es-ES" w:eastAsia="es-ES" w:bidi="ar-SA"/>
               </w:rPr>
             </w:pPr>
-            <w:r>
-              <w:rPr>
-                <w:rFonts w:ascii="Calibri" w:eastAsia="Times New Roman" w:hAnsi="Calibri" w:cs="Calibri"/>
-                <w:color w:val="000000"/>
-                <w:kern w:val="0"/>
-                <w:lang w:val="es-ES" w:eastAsia="es-ES" w:bidi="ar-SA"/>
-              </w:rPr>
-              <w:t>Nro medida</w:t>
+            <w:proofErr w:type="spellStart"/>
+            <w:r>
+              <w:rPr>
+                <w:rFonts w:ascii="Calibri" w:eastAsia="Times New Roman" w:hAnsi="Calibri" w:cs="Calibri"/>
+                <w:color w:val="000000"/>
+                <w:kern w:val="0"/>
+                <w:lang w:val="es-ES" w:eastAsia="es-ES" w:bidi="ar-SA"/>
+              </w:rPr>
+              <w:t>Nro</w:t>
+            </w:r>
+            <w:proofErr w:type="spellEnd"/>
+            <w:r>
+              <w:rPr>
+                <w:rFonts w:ascii="Calibri" w:eastAsia="Times New Roman" w:hAnsi="Calibri" w:cs="Calibri"/>
+                <w:color w:val="000000"/>
+                <w:kern w:val="0"/>
+                <w:lang w:val="es-ES" w:eastAsia="es-ES" w:bidi="ar-SA"/>
+              </w:rPr>
+              <w:t xml:space="preserve"> medida</w:t>
             </w:r>
           </w:p>
         </w:tc>
@@ -7449,25 +7483,7 @@
                     <w:kern w:val="0"/>
                     <w:lang w:val="es-ES" w:eastAsia="es-ES" w:bidi="ar-SA"/>
                   </w:rPr>
-                  <m:t>18,9</m:t>
-                </m:r>
-                <m:r>
-                  <w:rPr>
-                    <w:rFonts w:ascii="Cambria Math" w:eastAsia="Times New Roman" w:hAnsi="Cambria Math" w:cs="Calibri"/>
-                    <w:color w:val="000000"/>
-                    <w:kern w:val="0"/>
-                    <w:lang w:val="es-ES" w:eastAsia="es-ES" w:bidi="ar-SA"/>
-                  </w:rPr>
-                  <m:t>0</m:t>
-                </m:r>
-                <m:r>
-                  <w:rPr>
-                    <w:rFonts w:ascii="Cambria Math" w:eastAsia="Times New Roman" w:hAnsi="Cambria Math" w:cs="Calibri"/>
-                    <w:color w:val="000000"/>
-                    <w:kern w:val="0"/>
-                    <w:lang w:val="es-ES" w:eastAsia="es-ES" w:bidi="ar-SA"/>
-                  </w:rPr>
-                  <m:t xml:space="preserve"> [mm]</m:t>
+                  <m:t>18,90 [mm]</m:t>
                 </m:r>
               </m:oMath>
             </m:oMathPara>
@@ -9940,18 +9956,18 @@
           <w:noProof/>
         </w:rPr>
         <w:drawing>
-          <wp:anchor distT="0" distB="0" distL="114300" distR="114300" simplePos="0" relativeHeight="251659264" behindDoc="0" locked="0" layoutInCell="1" allowOverlap="1" wp14:anchorId="7356E8A3" wp14:editId="6090A20A">
+          <wp:anchor distT="0" distB="0" distL="114300" distR="114300" simplePos="0" relativeHeight="251659264" behindDoc="0" locked="0" layoutInCell="1" allowOverlap="1" wp14:anchorId="4B5122C3" wp14:editId="7738EA8C">
             <wp:simplePos x="0" y="0"/>
             <wp:positionH relativeFrom="margin">
               <wp:align>center</wp:align>
             </wp:positionH>
             <wp:positionV relativeFrom="paragraph">
-              <wp:posOffset>2613324</wp:posOffset>
+              <wp:posOffset>2664076</wp:posOffset>
             </wp:positionV>
-            <wp:extent cx="4777696" cy="3065681"/>
-            <wp:effectExtent l="0" t="0" r="4445" b="1905"/>
-            <wp:wrapSquare wrapText="bothSides"/>
-            <wp:docPr id="7" name="Chart 7">
+            <wp:extent cx="4775339" cy="3064152"/>
+            <wp:effectExtent l="0" t="0" r="6350" b="3175"/>
+            <wp:wrapTopAndBottom/>
+            <wp:docPr id="2" name="Chart 2">
               <a:extLst xmlns:a="http://schemas.openxmlformats.org/drawingml/2006/main">
                 <a:ext uri="{FF2B5EF4-FFF2-40B4-BE49-F238E27FC236}">
                   <a16:creationId xmlns:a16="http://schemas.microsoft.com/office/drawing/2014/main" id="{A49D8F50-715C-423E-8657-5A7B4D785114}"/>
@@ -10046,7 +10062,7 @@
         <w:rPr>
           <w:rFonts w:ascii="Tahoma" w:hAnsi="Tahoma" w:cs="Tahoma"/>
         </w:rPr>
-        <w:t xml:space="preserve"> o en el caso de la altura que aun teniendo más frecuencia de medidas en 25.35 mm y 25.38 mm, aun así, el promedio da menor, por la cantidad de medidas de inferior magnitud</w:t>
+        <w:t>. En el caso del diámetro se represento el histograma con un rango de valores, para facilitar la visualización del mismo. Se puede observar como el promedio del diámetro cae en el límite del rango con más frecuencia, pero también vemos como no es la medida media entre el valor máximo y mínimo por lo tanto aquí se ve como existe una dispersión entre los valores bastante alta.</w:t>
       </w:r>
     </w:p>
     <w:p>
@@ -10069,6 +10085,46 @@
           <w:rFonts w:ascii="Tahoma" w:hAnsi="Tahoma" w:cs="Tahoma"/>
         </w:rPr>
         <w:t xml:space="preserve"> el problema de la precisión de la medida recayó en las personas que realizaron la medición, ya que el mayor error fue el aleatorio causado por aquellos que midieron. Esto sucedió ya que fue la primera vez de muchos utilizando instrumentos de medición de este estilo, por lo que era esperable una desviación importante entre las medidas.</w:t>
+      </w:r>
+    </w:p>
+    <w:p>
+      <w:pPr>
+        <w:pStyle w:val="Textbody"/>
+        <w:ind w:firstLine="567"/>
+        <w:jc w:val="both"/>
+        <w:rPr>
+          <w:rFonts w:ascii="Tahoma" w:hAnsi="Tahoma" w:cs="Tahoma"/>
+        </w:rPr>
+      </w:pPr>
+      <w:r>
+        <w:rPr>
+          <w:rFonts w:ascii="Tahoma" w:hAnsi="Tahoma" w:cs="Tahoma"/>
+        </w:rPr>
+        <w:t xml:space="preserve">De todas </w:t>
+      </w:r>
+      <w:r>
+        <w:rPr>
+          <w:rFonts w:ascii="Tahoma" w:hAnsi="Tahoma" w:cs="Tahoma"/>
+        </w:rPr>
+        <w:t>maneras,</w:t>
+      </w:r>
+      <w:r>
+        <w:rPr>
+          <w:rFonts w:ascii="Tahoma" w:hAnsi="Tahoma" w:cs="Tahoma"/>
+        </w:rPr>
+        <w:t xml:space="preserve"> se lograron los objetivos planteados al inicio del trabajo práctica, </w:t>
+      </w:r>
+      <w:r>
+        <w:rPr>
+          <w:rFonts w:ascii="Tahoma" w:hAnsi="Tahoma" w:cs="Tahoma"/>
+        </w:rPr>
+        <w:t>proporcionando un</w:t>
+      </w:r>
+      <w:r>
+        <w:rPr>
+          <w:rFonts w:ascii="Tahoma" w:hAnsi="Tahoma" w:cs="Tahoma"/>
+        </w:rPr>
+        <w:t xml:space="preserve"> nuevo conocimiento sobre las mediciones y los errores.</w:t>
       </w:r>
     </w:p>
     <w:sectPr>
@@ -13644,86 +13700,55 @@
           </c:spPr>
           <c:invertIfNegative val="0"/>
           <c:cat>
-            <c:numRef>
-              <c:f>Sheet1!$C$26:$C$35</c:f>
-              <c:numCache>
-                <c:formatCode>0.00</c:formatCode>
-                <c:ptCount val="10"/>
+            <c:strRef>
+              <c:f>Sheet1!$F$53:$F$57</c:f>
+              <c:strCache>
+                <c:ptCount val="5"/>
                 <c:pt idx="0">
-                  <c:v>25.26</c:v>
+                  <c:v>25,26-25,28</c:v>
                 </c:pt>
                 <c:pt idx="1">
-                  <c:v>25.27</c:v>
+                  <c:v>25,29-25,31</c:v>
                 </c:pt>
                 <c:pt idx="2">
-                  <c:v>25.3</c:v>
+                  <c:v>25,30-25,32</c:v>
                 </c:pt>
                 <c:pt idx="3">
-                  <c:v>25.31</c:v>
+                  <c:v>25,33-25,35</c:v>
                 </c:pt>
                 <c:pt idx="4">
-                  <c:v>25.32</c:v>
+                  <c:v>25,36-25,38</c:v>
                 </c:pt>
-                <c:pt idx="5">
-                  <c:v>25.33</c:v>
-                </c:pt>
-                <c:pt idx="6">
-                  <c:v>25.34</c:v>
-                </c:pt>
-                <c:pt idx="7">
-                  <c:v>25.35</c:v>
-                </c:pt>
-                <c:pt idx="8">
-                  <c:v>25.37</c:v>
-                </c:pt>
-                <c:pt idx="9">
-                  <c:v>25.38</c:v>
-                </c:pt>
-              </c:numCache>
-            </c:numRef>
+              </c:strCache>
+            </c:strRef>
           </c:cat>
           <c:val>
             <c:numRef>
-              <c:f>Sheet1!$D$26:$D$35</c:f>
+              <c:f>Sheet1!$G$53:$G$57</c:f>
               <c:numCache>
                 <c:formatCode>General</c:formatCode>
-                <c:ptCount val="10"/>
+                <c:ptCount val="5"/>
                 <c:pt idx="0">
-                  <c:v>1</c:v>
+                  <c:v>2</c:v>
                 </c:pt>
                 <c:pt idx="1">
-                  <c:v>1</c:v>
+                  <c:v>2</c:v>
                 </c:pt>
                 <c:pt idx="2">
-                  <c:v>1</c:v>
+                  <c:v>3</c:v>
                 </c:pt>
                 <c:pt idx="3">
-                  <c:v>1</c:v>
+                  <c:v>4</c:v>
                 </c:pt>
                 <c:pt idx="4">
-                  <c:v>1</c:v>
-                </c:pt>
-                <c:pt idx="5">
-                  <c:v>1</c:v>
-                </c:pt>
-                <c:pt idx="6">
-                  <c:v>1</c:v>
-                </c:pt>
-                <c:pt idx="7">
-                  <c:v>2</c:v>
-                </c:pt>
-                <c:pt idx="8">
-                  <c:v>1</c:v>
-                </c:pt>
-                <c:pt idx="9">
-                  <c:v>2</c:v>
+                  <c:v>3</c:v>
                 </c:pt>
               </c:numCache>
             </c:numRef>
           </c:val>
           <c:extLst>
             <c:ext xmlns:c16="http://schemas.microsoft.com/office/drawing/2014/chart" uri="{C3380CC4-5D6E-409C-BE32-E72D297353CC}">
-              <c16:uniqueId val="{00000000-3F90-473D-95F4-1172C0BF55E5}"/>
+              <c16:uniqueId val="{00000000-9002-4341-883B-87777E7EF3CF}"/>
             </c:ext>
           </c:extLst>
         </c:ser>
@@ -13761,79 +13786,48 @@
             <c:symbol val="none"/>
           </c:marker>
           <c:cat>
-            <c:numRef>
-              <c:f>Sheet1!$C$26:$C$35</c:f>
-              <c:numCache>
-                <c:formatCode>0.00</c:formatCode>
-                <c:ptCount val="10"/>
+            <c:strRef>
+              <c:f>Sheet1!$F$53:$F$57</c:f>
+              <c:strCache>
+                <c:ptCount val="5"/>
                 <c:pt idx="0">
-                  <c:v>25.26</c:v>
+                  <c:v>25,26-25,28</c:v>
                 </c:pt>
                 <c:pt idx="1">
-                  <c:v>25.27</c:v>
+                  <c:v>25,29-25,31</c:v>
                 </c:pt>
                 <c:pt idx="2">
-                  <c:v>25.3</c:v>
+                  <c:v>25,30-25,32</c:v>
                 </c:pt>
                 <c:pt idx="3">
-                  <c:v>25.31</c:v>
+                  <c:v>25,33-25,35</c:v>
                 </c:pt>
                 <c:pt idx="4">
-                  <c:v>25.32</c:v>
+                  <c:v>25,36-25,38</c:v>
                 </c:pt>
-                <c:pt idx="5">
-                  <c:v>25.33</c:v>
-                </c:pt>
-                <c:pt idx="6">
-                  <c:v>25.34</c:v>
-                </c:pt>
-                <c:pt idx="7">
-                  <c:v>25.35</c:v>
-                </c:pt>
-                <c:pt idx="8">
-                  <c:v>25.37</c:v>
-                </c:pt>
-                <c:pt idx="9">
-                  <c:v>25.38</c:v>
-                </c:pt>
-              </c:numCache>
-            </c:numRef>
+              </c:strCache>
+            </c:strRef>
           </c:cat>
           <c:val>
             <c:numRef>
-              <c:f>Sheet1!$D$26:$D$35</c:f>
+              <c:f>Sheet1!$G$53:$G$57</c:f>
               <c:numCache>
                 <c:formatCode>General</c:formatCode>
-                <c:ptCount val="10"/>
+                <c:ptCount val="5"/>
                 <c:pt idx="0">
-                  <c:v>1</c:v>
+                  <c:v>2</c:v>
                 </c:pt>
                 <c:pt idx="1">
-                  <c:v>1</c:v>
+                  <c:v>2</c:v>
                 </c:pt>
                 <c:pt idx="2">
-                  <c:v>1</c:v>
+                  <c:v>3</c:v>
                 </c:pt>
                 <c:pt idx="3">
-                  <c:v>1</c:v>
+                  <c:v>4</c:v>
                 </c:pt>
                 <c:pt idx="4">
-                  <c:v>1</c:v>
-                </c:pt>
-                <c:pt idx="5">
-                  <c:v>1</c:v>
-                </c:pt>
-                <c:pt idx="6">
-                  <c:v>1</c:v>
-                </c:pt>
-                <c:pt idx="7">
-                  <c:v>2</c:v>
-                </c:pt>
-                <c:pt idx="8">
-                  <c:v>1</c:v>
-                </c:pt>
-                <c:pt idx="9">
-                  <c:v>2</c:v>
+                  <c:v>3</c:v>
                 </c:pt>
               </c:numCache>
             </c:numRef>
@@ -13841,7 +13835,7 @@
           <c:smooth val="0"/>
           <c:extLst>
             <c:ext xmlns:c16="http://schemas.microsoft.com/office/drawing/2014/chart" uri="{C3380CC4-5D6E-409C-BE32-E72D297353CC}">
-              <c16:uniqueId val="{00000001-3F90-473D-95F4-1172C0BF55E5}"/>
+              <c16:uniqueId val="{00000001-9002-4341-883B-87777E7EF3CF}"/>
             </c:ext>
           </c:extLst>
         </c:ser>
@@ -13920,7 +13914,7 @@
             </a:p>
           </c:txPr>
         </c:title>
-        <c:numFmt formatCode="0.00" sourceLinked="1"/>
+        <c:numFmt formatCode="General" sourceLinked="1"/>
         <c:majorTickMark val="none"/>
         <c:minorTickMark val="none"/>
         <c:tickLblPos val="nextTo"/>

</xml_diff>